<commit_message>
SE: introduction statistics gathered and planned
</commit_message>
<xml_diff>
--- a/Set Exercises/Report.docx
+++ b/Set Exercises/Report.docx
@@ -801,13 +801,69 @@
         <w:t xml:space="preserve">Discuss: </w:t>
       </w:r>
       <w:r>
-        <w:t>(about the tasks assigned, background information on Docker, Nginx, load balancing, and</w:t>
-      </w:r>
-      <w:r>
+        <w:t>(about the tasks assigned, background information on Docker, Nginx, load balancing, and automation)</w:t>
+      </w:r>
+    </w:p>
+    <w:p>
+      <w:pPr>
+        <w:spacing w:after="240"/>
+        <w:rPr>
+          <w:noProof/>
+        </w:rPr>
+      </w:pPr>
+      <w:r>
+        <w:t>Introduction, Presentation, and Structure (20%): are the introduction and background information described appropriately? Is the report well-presented and structured? Are the references sufficient and properly cited in the report?</w:t>
+      </w:r>
+      <w:r>
+        <w:rPr>
+          <w:noProof/>
+        </w:rPr>
         <w:t xml:space="preserve"> </w:t>
       </w:r>
-      <w:r>
-        <w:t>automation)</w:t>
+    </w:p>
+    <w:p>
+      <w:pPr>
+        <w:spacing w:after="240"/>
+      </w:pPr>
+      <w:r>
+        <w:rPr>
+          <w:noProof/>
+        </w:rPr>
+        <w:drawing>
+          <wp:inline distT="0" distB="0" distL="0" distR="0" wp14:anchorId="7172E619" wp14:editId="67BAFE23">
+            <wp:extent cx="5731510" cy="3598545"/>
+            <wp:effectExtent l="0" t="0" r="2540" b="1905"/>
+            <wp:docPr id="1" name="Picture 1" descr="Graphical user interface, text, application&#10;&#10;Description automatically generated"/>
+            <wp:cNvGraphicFramePr>
+              <a:graphicFrameLocks xmlns:a="http://schemas.openxmlformats.org/drawingml/2006/main" noChangeAspect="1"/>
+            </wp:cNvGraphicFramePr>
+            <a:graphic xmlns:a="http://schemas.openxmlformats.org/drawingml/2006/main">
+              <a:graphicData uri="http://schemas.openxmlformats.org/drawingml/2006/picture">
+                <pic:pic xmlns:pic="http://schemas.openxmlformats.org/drawingml/2006/picture">
+                  <pic:nvPicPr>
+                    <pic:cNvPr id="1" name="Picture 1" descr="Graphical user interface, text, application&#10;&#10;Description automatically generated"/>
+                    <pic:cNvPicPr/>
+                  </pic:nvPicPr>
+                  <pic:blipFill>
+                    <a:blip r:embed="rId6"/>
+                    <a:stretch>
+                      <a:fillRect/>
+                    </a:stretch>
+                  </pic:blipFill>
+                  <pic:spPr>
+                    <a:xfrm>
+                      <a:off x="0" y="0"/>
+                      <a:ext cx="5731510" cy="3598545"/>
+                    </a:xfrm>
+                    <a:prstGeom prst="rect">
+                      <a:avLst/>
+                    </a:prstGeom>
+                  </pic:spPr>
+                </pic:pic>
+              </a:graphicData>
+            </a:graphic>
+          </wp:inline>
+        </w:drawing>
       </w:r>
     </w:p>
     <w:p>
@@ -835,16 +891,191 @@
     </w:p>
     <w:p>
       <w:pPr>
+        <w:pStyle w:val="ListParagraph"/>
+        <w:numPr>
+          <w:ilvl w:val="0"/>
+          <w:numId w:val="7"/>
+        </w:numPr>
+        <w:spacing w:after="240"/>
+      </w:pPr>
+      <w:r>
+        <w:t xml:space="preserve">Provided problem: media service provider is </w:t>
+      </w:r>
+      <w:r>
         <w:rPr>
           <w:b/>
           <w:bCs/>
         </w:rPr>
-      </w:pPr>
+        <w:t>growing fast</w:t>
+      </w:r>
+      <w:r>
+        <w:t xml:space="preserve"> and </w:t>
+      </w:r>
       <w:r>
         <w:rPr>
           <w:b/>
           <w:bCs/>
         </w:rPr>
+        <w:t>web server is not able to cope</w:t>
+      </w:r>
+      <w:r>
+        <w:t>.</w:t>
+      </w:r>
+    </w:p>
+    <w:p>
+      <w:pPr>
+        <w:pStyle w:val="ListParagraph"/>
+        <w:numPr>
+          <w:ilvl w:val="0"/>
+          <w:numId w:val="7"/>
+        </w:numPr>
+        <w:spacing w:after="240"/>
+      </w:pPr>
+      <w:r>
+        <w:t xml:space="preserve">Task: </w:t>
+      </w:r>
+      <w:r>
+        <w:t>Research and experiment with the possibility of using LOAD BALANCING to balance web traffic.</w:t>
+      </w:r>
+    </w:p>
+    <w:p>
+      <w:pPr>
+        <w:pStyle w:val="ListParagraph"/>
+        <w:numPr>
+          <w:ilvl w:val="0"/>
+          <w:numId w:val="7"/>
+        </w:numPr>
+        <w:spacing w:after="240"/>
+      </w:pPr>
+      <w:r>
+        <w:t>Approach: Docker, Ubuntu Linux server &gt; use docker containers as a software load balancer.</w:t>
+      </w:r>
+    </w:p>
+    <w:p>
+      <w:pPr>
+        <w:pStyle w:val="ListParagraph"/>
+        <w:numPr>
+          <w:ilvl w:val="0"/>
+          <w:numId w:val="7"/>
+        </w:numPr>
+        <w:spacing w:after="240"/>
+      </w:pPr>
+      <w:r>
+        <w:t>Benefit: Automation methods can be applied to configurations, dockerfile images, shell scripts for initial system setup/instal</w:t>
+      </w:r>
+      <w:r>
+        <w:t>l</w:t>
+      </w:r>
+      <w:r>
+        <w:t>.</w:t>
+      </w:r>
+    </w:p>
+    <w:p>
+      <w:pPr>
+        <w:spacing w:after="160" w:line="259" w:lineRule="auto"/>
+      </w:pPr>
+      <w:r>
+        <w:br w:type="page"/>
+      </w:r>
+    </w:p>
+    <w:p>
+      <w:pPr>
+        <w:spacing w:after="240"/>
+      </w:pPr>
+      <w:r>
+        <w:lastRenderedPageBreak/>
+        <w:t>As the Internet expands</w:t>
+      </w:r>
+      <w:r>
+        <w:t>…</w:t>
+      </w:r>
+    </w:p>
+    <w:p>
+      <w:pPr>
+        <w:spacing w:after="240"/>
+      </w:pPr>
+      <w:r>
+        <w:t xml:space="preserve">Azure’s Network Security </w:t>
+      </w:r>
+      <w:r>
+        <w:t>T</w:t>
+      </w:r>
+      <w:r>
+        <w:t>eam</w:t>
+      </w:r>
+      <w:r>
+        <w:t xml:space="preserve"> </w:t>
+      </w:r>
+      <w:r>
+        <w:t>(202</w:t>
+      </w:r>
+      <w:r>
+        <w:t>3</w:t>
+      </w:r>
+      <w:r>
+        <w:t>)</w:t>
+      </w:r>
+      <w:r>
+        <w:t xml:space="preserve"> </w:t>
+      </w:r>
+      <w:r>
+        <w:t>reported that during 2022</w:t>
+      </w:r>
+      <w:r>
+        <w:t>, they mitigated a total of 520,000 unique denial-of-service attacks</w:t>
+      </w:r>
+      <w:r>
+        <w:t xml:space="preserve">. </w:t>
+      </w:r>
+    </w:p>
+    <w:p>
+      <w:pPr>
+        <w:spacing w:after="240"/>
+      </w:pPr>
+      <w:r>
+        <w:t xml:space="preserve">Within the year 2022, out of </w:t>
+      </w:r>
+      <w:r>
+        <w:t xml:space="preserve">the </w:t>
+      </w:r>
+      <w:r>
+        <w:t>573 UK-based businesses</w:t>
+      </w:r>
+      <w:r>
+        <w:t>, 10% identified occurrences of denial-of-service attacks</w:t>
+      </w:r>
+      <w:r>
+        <w:t>.</w:t>
+      </w:r>
+      <w:r>
+        <w:t xml:space="preserve"> </w:t>
+      </w:r>
+    </w:p>
+    <w:p>
+      <w:pPr>
+        <w:spacing w:after="240"/>
+      </w:pPr>
+    </w:p>
+    <w:p>
+      <w:pPr>
+        <w:rPr>
+          <w:b/>
+          <w:bCs/>
+        </w:rPr>
+      </w:pPr>
+    </w:p>
+    <w:p>
+      <w:pPr>
+        <w:rPr>
+          <w:b/>
+          <w:bCs/>
+        </w:rPr>
+      </w:pPr>
+      <w:r>
+        <w:rPr>
+          <w:b/>
+          <w:bCs/>
+        </w:rPr>
         <w:t>Docker</w:t>
       </w:r>
     </w:p>
@@ -882,13 +1113,7 @@
         <w:spacing w:after="240"/>
       </w:pPr>
       <w:r>
-        <w:t xml:space="preserve">Use of </w:t>
-      </w:r>
-      <w:r>
-        <w:t>Nginx</w:t>
-      </w:r>
-      <w:r>
-        <w:t xml:space="preserve"> within project?</w:t>
+        <w:t>Use of Nginx within project?</w:t>
       </w:r>
       <w:r>
         <w:t xml:space="preserve"> </w:t>
@@ -917,13 +1142,7 @@
         <w:spacing w:after="240"/>
       </w:pPr>
       <w:r>
-        <w:t xml:space="preserve">Use of </w:t>
-      </w:r>
-      <w:r>
-        <w:t>load balancing</w:t>
-      </w:r>
-      <w:r>
-        <w:t xml:space="preserve"> within project?</w:t>
+        <w:t>Use of load balancing within project?</w:t>
       </w:r>
       <w:r>
         <w:t xml:space="preserve"> What is it?</w:t>
@@ -972,6 +1191,7 @@
         <w:pStyle w:val="Heading1"/>
       </w:pPr>
       <w:r>
+        <w:lastRenderedPageBreak/>
         <w:t>Experiment and Setup</w:t>
       </w:r>
       <w:bookmarkEnd w:id="1"/>
@@ -981,6 +1201,78 @@
         <w:rPr>
           <w:rStyle w:val="qv3wpe"/>
         </w:rPr>
+        <w:t xml:space="preserve">375 words. </w:t>
+      </w:r>
+      <w:r>
+        <w:t xml:space="preserve">Discuss: </w:t>
+      </w:r>
+      <w:r>
+        <w:t>(a systematic diagram and descriptions about the system designed, system setup steps to install relevant packages/dependencies (in shell scripts, e.g. install.sh), and some</w:t>
+      </w:r>
+    </w:p>
+    <w:p>
+      <w:pPr>
+        <w:spacing w:after="240"/>
+      </w:pPr>
+      <w:r>
+        <w:t>explanations)</w:t>
+      </w:r>
+    </w:p>
+    <w:p>
+      <w:pPr>
+        <w:spacing w:after="240"/>
+      </w:pPr>
+    </w:p>
+    <w:p>
+      <w:pPr>
+        <w:pStyle w:val="Heading1"/>
+      </w:pPr>
+      <w:bookmarkStart w:id="2" w:name="_Toc129873975"/>
+      <w:r>
+        <w:t>Automation Process</w:t>
+      </w:r>
+      <w:bookmarkEnd w:id="2"/>
+    </w:p>
+    <w:p>
+      <w:pPr>
+        <w:spacing w:after="240"/>
+      </w:pPr>
+      <w:r>
+        <w:rPr>
+          <w:rStyle w:val="qv3wpe"/>
+        </w:rPr>
+        <w:t xml:space="preserve">450 words. </w:t>
+      </w:r>
+      <w:r>
+        <w:t xml:space="preserve">Discuss: </w:t>
+      </w:r>
+      <w:r>
+        <w:t>(your written Dockerfiles, Docker Compose file, plus descriptions/explanations)</w:t>
+      </w:r>
+    </w:p>
+    <w:p>
+      <w:pPr>
+        <w:spacing w:after="240"/>
+      </w:pPr>
+    </w:p>
+    <w:p>
+      <w:pPr>
+        <w:pStyle w:val="Heading1"/>
+      </w:pPr>
+      <w:bookmarkStart w:id="3" w:name="_Toc129873976"/>
+      <w:r>
+        <w:t>Results and Discussion</w:t>
+      </w:r>
+      <w:bookmarkEnd w:id="3"/>
+    </w:p>
+    <w:p>
+      <w:pPr>
+        <w:spacing w:after="240"/>
+      </w:pPr>
+      <w:r>
+        <w:rPr>
+          <w:rStyle w:val="qv3wpe"/>
+        </w:rPr>
         <w:t>375</w:t>
       </w:r>
       <w:r>
@@ -990,182 +1282,121 @@
         <w:t xml:space="preserve"> words. </w:t>
       </w:r>
       <w:r>
-        <w:t xml:space="preserve">Discuss: </w:t>
-      </w:r>
-      <w:r>
-        <w:t>(a systematic diagram and descriptions about the system designed, system setup steps to</w:t>
+        <w:t>Discuss:</w:t>
       </w:r>
       <w:r>
         <w:t xml:space="preserve"> </w:t>
       </w:r>
       <w:r>
-        <w:t>install relevant packages/dependencies (in shell scripts, e.g. install.sh), and some</w:t>
+        <w:t>(evidence to show that the system works as you have designed/configured. This should</w:t>
+      </w:r>
+      <w:r>
+        <w:t xml:space="preserve"> </w:t>
+      </w:r>
+      <w:r>
+        <w:t>include screenshots, plus descriptions/explanations, on e.g., load balancing and automation. Discussions should also cover what limitations are for the approaches taken)</w:t>
       </w:r>
     </w:p>
     <w:p>
       <w:pPr>
         <w:spacing w:after="240"/>
       </w:pPr>
-      <w:r>
-        <w:t>explanations)</w:t>
-      </w:r>
+    </w:p>
+    <w:p>
+      <w:pPr>
+        <w:pStyle w:val="Heading1"/>
+      </w:pPr>
+      <w:bookmarkStart w:id="4" w:name="_Toc129873977"/>
+      <w:r>
+        <w:t>Conclusions</w:t>
+      </w:r>
+      <w:bookmarkEnd w:id="4"/>
     </w:p>
     <w:p>
       <w:pPr>
         <w:spacing w:after="240"/>
       </w:pPr>
-    </w:p>
+      <w:r>
+        <w:t>100 words.</w:t>
+      </w:r>
+      <w:r>
+        <w:t xml:space="preserve"> </w:t>
+      </w:r>
+      <w:r>
+        <w:t>Conclusions here</w:t>
+      </w:r>
+      <w:r>
+        <w:t xml:space="preserve"> </w:t>
+      </w:r>
+    </w:p>
+    <w:p/>
     <w:p>
       <w:pPr>
         <w:pStyle w:val="Heading1"/>
       </w:pPr>
-      <w:bookmarkStart w:id="2" w:name="_Toc129873975"/>
-      <w:r>
-        <w:t>Automation Process</w:t>
-      </w:r>
-      <w:bookmarkEnd w:id="2"/>
+      <w:bookmarkStart w:id="5" w:name="_Toc129873978"/>
+      <w:r>
+        <w:t>References</w:t>
+      </w:r>
+      <w:bookmarkEnd w:id="5"/>
     </w:p>
     <w:p>
       <w:pPr>
         <w:spacing w:after="240"/>
       </w:pPr>
       <w:r>
-        <w:rPr>
-          <w:rStyle w:val="qv3wpe"/>
-        </w:rPr>
-        <w:t>450</w:t>
-      </w:r>
-      <w:r>
-        <w:rPr>
-          <w:rStyle w:val="qv3wpe"/>
-        </w:rPr>
-        <w:t xml:space="preserve"> words. </w:t>
-      </w:r>
-      <w:r>
-        <w:t xml:space="preserve">Discuss: </w:t>
-      </w:r>
-      <w:r>
-        <w:t xml:space="preserve">(your written </w:t>
-      </w:r>
-      <w:proofErr w:type="spellStart"/>
-      <w:r>
-        <w:t>Dockerfiles</w:t>
-      </w:r>
-      <w:proofErr w:type="spellEnd"/>
-      <w:r>
-        <w:t>, Docker Compose file, plus descriptions/explanations)</w:t>
+        <w:t xml:space="preserve">Word count not included. </w:t>
+      </w:r>
+      <w:r>
+        <w:t xml:space="preserve">Harvard style </w:t>
       </w:r>
     </w:p>
     <w:p>
       <w:pPr>
         <w:spacing w:after="240"/>
       </w:pPr>
-    </w:p>
-    <w:p>
-      <w:pPr>
-        <w:pStyle w:val="Heading1"/>
-      </w:pPr>
-      <w:bookmarkStart w:id="3" w:name="_Toc129873976"/>
-      <w:r>
-        <w:t>Results and Discussion</w:t>
-      </w:r>
-      <w:bookmarkEnd w:id="3"/>
-    </w:p>
-    <w:p>
-      <w:pPr>
-        <w:spacing w:after="240"/>
-      </w:pPr>
-      <w:r>
-        <w:rPr>
-          <w:rStyle w:val="qv3wpe"/>
-        </w:rPr>
-        <w:t>375</w:t>
-      </w:r>
-      <w:r>
-        <w:rPr>
-          <w:rStyle w:val="qv3wpe"/>
-        </w:rPr>
-        <w:t xml:space="preserve"> words. </w:t>
-      </w:r>
-      <w:r>
-        <w:t>Discuss:</w:t>
-      </w:r>
-      <w:r>
-        <w:t xml:space="preserve"> </w:t>
-      </w:r>
-      <w:r>
-        <w:t>(evidence to show that the system works as you have designed/configured. This should</w:t>
-      </w:r>
-      <w:r>
-        <w:t xml:space="preserve"> </w:t>
-      </w:r>
-      <w:r>
-        <w:t>include screenshots, plus descriptions/explanations, on e.g., load balancing and automation.</w:t>
-      </w:r>
-      <w:r>
-        <w:t xml:space="preserve"> </w:t>
-      </w:r>
-      <w:r>
-        <w:t>Discussions should also cover what limitations are for the approaches taken)</w:t>
-      </w:r>
-    </w:p>
-    <w:p>
-      <w:pPr>
-        <w:spacing w:after="240"/>
-      </w:pPr>
-    </w:p>
-    <w:p>
-      <w:pPr>
-        <w:pStyle w:val="Heading1"/>
-      </w:pPr>
-      <w:bookmarkStart w:id="4" w:name="_Toc129873977"/>
-      <w:r>
-        <w:t>Conclusions</w:t>
-      </w:r>
-      <w:bookmarkEnd w:id="4"/>
-    </w:p>
-    <w:p>
-      <w:pPr>
-        <w:spacing w:after="240"/>
-      </w:pPr>
-      <w:r>
-        <w:t>100 words.</w:t>
-      </w:r>
-      <w:r>
-        <w:t xml:space="preserve"> </w:t>
-      </w:r>
-      <w:r>
-        <w:t>Conclusions here</w:t>
-      </w:r>
-      <w:r>
-        <w:t xml:space="preserve"> </w:t>
-      </w:r>
+      <w:hyperlink r:id="rId7" w:history="1">
+        <w:r>
+          <w:rPr>
+            <w:rStyle w:val="Hyperlink"/>
+          </w:rPr>
+          <w:t>https://primo.plymouth.ac.uk/primo-explore/search?query=sub,exact,Botnets%20,AND&amp;tab=local&amp;search_scope=44PLY_ALL%2BPC&amp;vid=VU_PLY&amp;lang=en_US&amp;mode=advanced&amp;offset=0</w:t>
+        </w:r>
+      </w:hyperlink>
+    </w:p>
+    <w:p>
+      <w:hyperlink r:id="rId8" w:history="1">
+        <w:r>
+          <w:rPr>
+            <w:rStyle w:val="Hyperlink"/>
+          </w:rPr>
+          <w:t>https://www.gov.uk/government/statistics/cyber-security-breaches-survey-2022/cyber-security-breaches-survey-2022#chapter-5-incidence-and-impact-of-breaches-or-attacks</w:t>
+        </w:r>
+      </w:hyperlink>
     </w:p>
     <w:p/>
     <w:p>
-      <w:pPr>
-        <w:pStyle w:val="Heading1"/>
-      </w:pPr>
-      <w:bookmarkStart w:id="5" w:name="_Toc129873978"/>
-      <w:r>
-        <w:t>References</w:t>
-      </w:r>
-      <w:bookmarkEnd w:id="5"/>
-    </w:p>
-    <w:p>
-      <w:pPr>
-        <w:spacing w:after="240"/>
-      </w:pPr>
-      <w:r>
-        <w:t xml:space="preserve">Word count not included. </w:t>
-      </w:r>
-      <w:r>
-        <w:t>Harvard style</w:t>
-      </w:r>
-      <w:r>
-        <w:t xml:space="preserve"> </w:t>
-      </w:r>
-    </w:p>
+      <w:hyperlink r:id="rId9" w:history="1">
+        <w:r>
+          <w:rPr>
+            <w:rStyle w:val="Hyperlink"/>
+          </w:rPr>
+          <w:t>https://dl-acm-org.plymouth.idm.oclc.org/doi/pdf/10.1145/3351556.3351560</w:t>
+        </w:r>
+      </w:hyperlink>
+    </w:p>
+    <w:p/>
+    <w:p>
+      <w:hyperlink r:id="rId10" w:history="1">
+        <w:r>
+          <w:rPr>
+            <w:rStyle w:val="Hyperlink"/>
+          </w:rPr>
+          <w:t>https://www.microsoft.com/en-us/security/blog/2023/02/21/2022-in-review-ddos-attack-trends-and-insights/</w:t>
+        </w:r>
+      </w:hyperlink>
+    </w:p>
+    <w:p/>
     <w:p/>
     <w:sectPr>
       <w:pgSz w:w="11906" w:h="16838"/>
@@ -1776,6 +2007,119 @@
       </w:rPr>
     </w:lvl>
   </w:abstractNum>
+  <w:abstractNum w:abstractNumId="6" w15:restartNumberingAfterBreak="0">
+    <w:nsid w:val="63D10595"/>
+    <w:multiLevelType w:val="hybridMultilevel"/>
+    <w:tmpl w:val="BD8050B4"/>
+    <w:lvl w:ilvl="0" w:tplc="08090001">
+      <w:start w:val="1"/>
+      <w:numFmt w:val="bullet"/>
+      <w:lvlText w:val=""/>
+      <w:lvlJc w:val="left"/>
+      <w:pPr>
+        <w:ind w:left="720" w:hanging="360"/>
+      </w:pPr>
+      <w:rPr>
+        <w:rFonts w:ascii="Symbol" w:hAnsi="Symbol" w:hint="default"/>
+      </w:rPr>
+    </w:lvl>
+    <w:lvl w:ilvl="1" w:tplc="08090003" w:tentative="1">
+      <w:start w:val="1"/>
+      <w:numFmt w:val="bullet"/>
+      <w:lvlText w:val="o"/>
+      <w:lvlJc w:val="left"/>
+      <w:pPr>
+        <w:ind w:left="1440" w:hanging="360"/>
+      </w:pPr>
+      <w:rPr>
+        <w:rFonts w:ascii="Courier New" w:hAnsi="Courier New" w:cs="Courier New" w:hint="default"/>
+      </w:rPr>
+    </w:lvl>
+    <w:lvl w:ilvl="2" w:tplc="08090005" w:tentative="1">
+      <w:start w:val="1"/>
+      <w:numFmt w:val="bullet"/>
+      <w:lvlText w:val=""/>
+      <w:lvlJc w:val="left"/>
+      <w:pPr>
+        <w:ind w:left="2160" w:hanging="360"/>
+      </w:pPr>
+      <w:rPr>
+        <w:rFonts w:ascii="Wingdings" w:hAnsi="Wingdings" w:hint="default"/>
+      </w:rPr>
+    </w:lvl>
+    <w:lvl w:ilvl="3" w:tplc="08090001" w:tentative="1">
+      <w:start w:val="1"/>
+      <w:numFmt w:val="bullet"/>
+      <w:lvlText w:val=""/>
+      <w:lvlJc w:val="left"/>
+      <w:pPr>
+        <w:ind w:left="2880" w:hanging="360"/>
+      </w:pPr>
+      <w:rPr>
+        <w:rFonts w:ascii="Symbol" w:hAnsi="Symbol" w:hint="default"/>
+      </w:rPr>
+    </w:lvl>
+    <w:lvl w:ilvl="4" w:tplc="08090003" w:tentative="1">
+      <w:start w:val="1"/>
+      <w:numFmt w:val="bullet"/>
+      <w:lvlText w:val="o"/>
+      <w:lvlJc w:val="left"/>
+      <w:pPr>
+        <w:ind w:left="3600" w:hanging="360"/>
+      </w:pPr>
+      <w:rPr>
+        <w:rFonts w:ascii="Courier New" w:hAnsi="Courier New" w:cs="Courier New" w:hint="default"/>
+      </w:rPr>
+    </w:lvl>
+    <w:lvl w:ilvl="5" w:tplc="08090005" w:tentative="1">
+      <w:start w:val="1"/>
+      <w:numFmt w:val="bullet"/>
+      <w:lvlText w:val=""/>
+      <w:lvlJc w:val="left"/>
+      <w:pPr>
+        <w:ind w:left="4320" w:hanging="360"/>
+      </w:pPr>
+      <w:rPr>
+        <w:rFonts w:ascii="Wingdings" w:hAnsi="Wingdings" w:hint="default"/>
+      </w:rPr>
+    </w:lvl>
+    <w:lvl w:ilvl="6" w:tplc="08090001" w:tentative="1">
+      <w:start w:val="1"/>
+      <w:numFmt w:val="bullet"/>
+      <w:lvlText w:val=""/>
+      <w:lvlJc w:val="left"/>
+      <w:pPr>
+        <w:ind w:left="5040" w:hanging="360"/>
+      </w:pPr>
+      <w:rPr>
+        <w:rFonts w:ascii="Symbol" w:hAnsi="Symbol" w:hint="default"/>
+      </w:rPr>
+    </w:lvl>
+    <w:lvl w:ilvl="7" w:tplc="08090003" w:tentative="1">
+      <w:start w:val="1"/>
+      <w:numFmt w:val="bullet"/>
+      <w:lvlText w:val="o"/>
+      <w:lvlJc w:val="left"/>
+      <w:pPr>
+        <w:ind w:left="5760" w:hanging="360"/>
+      </w:pPr>
+      <w:rPr>
+        <w:rFonts w:ascii="Courier New" w:hAnsi="Courier New" w:cs="Courier New" w:hint="default"/>
+      </w:rPr>
+    </w:lvl>
+    <w:lvl w:ilvl="8" w:tplc="08090005" w:tentative="1">
+      <w:start w:val="1"/>
+      <w:numFmt w:val="bullet"/>
+      <w:lvlText w:val=""/>
+      <w:lvlJc w:val="left"/>
+      <w:pPr>
+        <w:ind w:left="6480" w:hanging="360"/>
+      </w:pPr>
+      <w:rPr>
+        <w:rFonts w:ascii="Wingdings" w:hAnsi="Wingdings" w:hint="default"/>
+      </w:rPr>
+    </w:lvl>
+  </w:abstractNum>
   <w:num w:numId="1" w16cid:durableId="871267112">
     <w:abstractNumId w:val="1"/>
   </w:num>
@@ -1793,6 +2137,9 @@
   </w:num>
   <w:num w:numId="6" w16cid:durableId="454376424">
     <w:abstractNumId w:val="0"/>
+  </w:num>
+  <w:num w:numId="7" w16cid:durableId="268002536">
+    <w:abstractNumId w:val="6"/>
   </w:num>
 </w:numbering>
 </file>
@@ -2251,6 +2598,7 @@
   <w:style w:type="character" w:default="1" w:styleId="DefaultParagraphFont">
     <w:name w:val="Default Paragraph Font"/>
     <w:uiPriority w:val="1"/>
+    <w:semiHidden/>
     <w:unhideWhenUsed/>
   </w:style>
   <w:style w:type="table" w:default="1" w:styleId="TableNormal">

</xml_diff>